<commit_message>
Updated workflow in contracts_analysis
</commit_message>
<xml_diff>
--- a/contracts_analysis.docx
+++ b/contracts_analysis.docx
@@ -9,6 +9,8 @@
           <w:bCs/>
         </w:rPr>
       </w:pPr>
+      <w:bookmarkStart w:id="0" w:name="_Hlk98173287"/>
+      <w:bookmarkEnd w:id="0"/>
     </w:p>
     <w:tbl>
       <w:tblPr>
@@ -152,11 +154,9 @@
             <w:tcW w:w="2829" w:type="dxa"/>
           </w:tcPr>
           <w:p>
-            <w:proofErr w:type="spellStart"/>
             <w:r>
               <w:t>Ballot.sol</w:t>
             </w:r>
-            <w:proofErr w:type="spellEnd"/>
           </w:p>
         </w:tc>
         <w:tc>
@@ -190,13 +190,8 @@
             <w:tcW w:w="2835" w:type="dxa"/>
           </w:tcPr>
           <w:p>
-            <w:proofErr w:type="spellStart"/>
-            <w:r>
-              <w:t>uint</w:t>
-            </w:r>
-            <w:proofErr w:type="spellEnd"/>
-            <w:r>
-              <w:t xml:space="preserve">[] </w:t>
+            <w:r>
+              <w:t xml:space="preserve">uint[] </w:t>
             </w:r>
             <w:r>
               <w:rPr>
@@ -213,7 +208,6 @@
             <w:r>
               <w:t xml:space="preserve">bytes32[] </w:t>
             </w:r>
-            <w:proofErr w:type="spellStart"/>
             <w:r>
               <w:rPr>
                 <w:b/>
@@ -221,21 +215,14 @@
               </w:rPr>
               <w:t>voterNames</w:t>
             </w:r>
-            <w:proofErr w:type="spellEnd"/>
             <w:r>
               <w:t xml:space="preserve">, </w:t>
             </w:r>
           </w:p>
           <w:p>
-            <w:proofErr w:type="spellStart"/>
-            <w:r>
-              <w:t>uint</w:t>
-            </w:r>
-            <w:proofErr w:type="spellEnd"/>
-            <w:r>
-              <w:t xml:space="preserve">[] </w:t>
-            </w:r>
-            <w:proofErr w:type="spellStart"/>
+            <w:r>
+              <w:t xml:space="preserve">uint[] </w:t>
+            </w:r>
             <w:r>
               <w:rPr>
                 <w:b/>
@@ -243,7 +230,6 @@
               </w:rPr>
               <w:t>proposalIds</w:t>
             </w:r>
-            <w:proofErr w:type="spellEnd"/>
           </w:p>
         </w:tc>
         <w:tc>
@@ -261,11 +247,9 @@
             <w:tcW w:w="2856" w:type="dxa"/>
           </w:tcPr>
           <w:p>
-            <w:proofErr w:type="spellStart"/>
             <w:r>
               <w:t>winningProposal</w:t>
             </w:r>
-            <w:proofErr w:type="spellEnd"/>
           </w:p>
         </w:tc>
       </w:tr>
@@ -275,11 +259,9 @@
             <w:tcW w:w="2829" w:type="dxa"/>
           </w:tcPr>
           <w:p>
-            <w:proofErr w:type="spellStart"/>
             <w:r>
               <w:t>DemaxBallotFactory.sol</w:t>
             </w:r>
-            <w:proofErr w:type="spellEnd"/>
           </w:p>
         </w:tc>
         <w:tc>
@@ -308,13 +290,8 @@
             <w:tcW w:w="2835" w:type="dxa"/>
           </w:tcPr>
           <w:p>
-            <w:proofErr w:type="spellStart"/>
-            <w:r>
-              <w:t>uint</w:t>
-            </w:r>
-            <w:proofErr w:type="spellEnd"/>
-            <w:r>
-              <w:t xml:space="preserve"> </w:t>
+            <w:r>
+              <w:t xml:space="preserve">uint </w:t>
             </w:r>
             <w:r>
               <w:rPr>
@@ -352,11 +329,9 @@
             <w:tcW w:w="2829" w:type="dxa"/>
           </w:tcPr>
           <w:p>
-            <w:proofErr w:type="spellStart"/>
             <w:r>
               <w:t>Gatekeeper.sol</w:t>
             </w:r>
-            <w:proofErr w:type="spellEnd"/>
           </w:p>
         </w:tc>
         <w:tc>
@@ -365,15 +340,7 @@
           </w:tcPr>
           <w:p>
             <w:r>
-              <w:t xml:space="preserve">Used in </w:t>
-            </w:r>
-            <w:proofErr w:type="spellStart"/>
-            <w:r>
-              <w:t>Panvala</w:t>
-            </w:r>
-            <w:proofErr w:type="spellEnd"/>
-            <w:r>
-              <w:t xml:space="preserve"> network</w:t>
+              <w:t>Used in Panvala network</w:t>
             </w:r>
           </w:p>
           <w:p/>
@@ -417,7 +384,6 @@
             <w:r>
               <w:t xml:space="preserve">bytes32 </w:t>
             </w:r>
-            <w:proofErr w:type="spellStart"/>
             <w:r>
               <w:rPr>
                 <w:b/>
@@ -425,21 +391,14 @@
               </w:rPr>
               <w:t>commitHash</w:t>
             </w:r>
-            <w:proofErr w:type="spellEnd"/>
             <w:r>
               <w:t xml:space="preserve">, </w:t>
             </w:r>
           </w:p>
           <w:p>
-            <w:proofErr w:type="spellStart"/>
-            <w:r>
-              <w:t>uint</w:t>
-            </w:r>
-            <w:proofErr w:type="spellEnd"/>
-            <w:r>
-              <w:t xml:space="preserve"> </w:t>
-            </w:r>
-            <w:proofErr w:type="spellStart"/>
+            <w:r>
+              <w:t xml:space="preserve">uint </w:t>
+            </w:r>
             <w:r>
               <w:rPr>
                 <w:b/>
@@ -447,7 +406,6 @@
               </w:rPr>
               <w:t>numTokens</w:t>
             </w:r>
-            <w:proofErr w:type="spellEnd"/>
           </w:p>
         </w:tc>
         <w:tc>
@@ -465,11 +423,9 @@
             <w:tcW w:w="2856" w:type="dxa"/>
           </w:tcPr>
           <w:p>
-            <w:proofErr w:type="spellStart"/>
             <w:r>
               <w:t>contest.winner</w:t>
             </w:r>
-            <w:proofErr w:type="spellEnd"/>
           </w:p>
         </w:tc>
       </w:tr>
@@ -479,11 +435,9 @@
             <w:tcW w:w="2829" w:type="dxa"/>
           </w:tcPr>
           <w:p>
-            <w:proofErr w:type="spellStart"/>
             <w:r>
               <w:t>ibaVoter.sol</w:t>
             </w:r>
-            <w:proofErr w:type="spellEnd"/>
           </w:p>
         </w:tc>
         <w:tc>
@@ -501,11 +455,9 @@
             <w:tcW w:w="1559" w:type="dxa"/>
           </w:tcPr>
           <w:p>
-            <w:proofErr w:type="spellStart"/>
             <w:r>
               <w:t>Chainperson</w:t>
             </w:r>
-            <w:proofErr w:type="spellEnd"/>
           </w:p>
         </w:tc>
         <w:tc>
@@ -516,7 +468,6 @@
             <w:r>
               <w:t xml:space="preserve">address </w:t>
             </w:r>
-            <w:proofErr w:type="spellStart"/>
             <w:r>
               <w:rPr>
                 <w:b/>
@@ -524,7 +475,6 @@
               </w:rPr>
               <w:t>chainperson</w:t>
             </w:r>
-            <w:proofErr w:type="spellEnd"/>
             <w:r>
               <w:t xml:space="preserve">, uint256 </w:t>
             </w:r>
@@ -543,7 +493,6 @@
             <w:r>
               <w:t xml:space="preserve">uint256 </w:t>
             </w:r>
-            <w:proofErr w:type="spellStart"/>
             <w:r>
               <w:rPr>
                 <w:b/>
@@ -551,7 +500,6 @@
               </w:rPr>
               <w:t>proposalNum</w:t>
             </w:r>
-            <w:proofErr w:type="spellEnd"/>
           </w:p>
         </w:tc>
         <w:tc>
@@ -581,11 +529,9 @@
             <w:tcW w:w="2829" w:type="dxa"/>
           </w:tcPr>
           <w:p>
-            <w:proofErr w:type="spellStart"/>
             <w:r>
               <w:t>localElection</w:t>
             </w:r>
-            <w:proofErr w:type="spellEnd"/>
           </w:p>
         </w:tc>
         <w:tc>
@@ -622,7 +568,6 @@
             <w:r>
               <w:t xml:space="preserve">uint256 </w:t>
             </w:r>
-            <w:proofErr w:type="spellStart"/>
             <w:r>
               <w:rPr>
                 <w:b/>
@@ -630,7 +575,6 @@
               </w:rPr>
               <w:t>voterID</w:t>
             </w:r>
-            <w:proofErr w:type="spellEnd"/>
             <w:r>
               <w:t xml:space="preserve">, </w:t>
             </w:r>
@@ -639,7 +583,6 @@
             <w:r>
               <w:t xml:space="preserve">uint256 </w:t>
             </w:r>
-            <w:proofErr w:type="spellStart"/>
             <w:r>
               <w:rPr>
                 <w:b/>
@@ -647,7 +590,6 @@
               </w:rPr>
               <w:t>hashedEmail</w:t>
             </w:r>
-            <w:proofErr w:type="spellEnd"/>
             <w:r>
               <w:t xml:space="preserve">, </w:t>
             </w:r>
@@ -666,7 +608,6 @@
             <w:r>
               <w:t xml:space="preserve">, string memory </w:t>
             </w:r>
-            <w:proofErr w:type="spellStart"/>
             <w:r>
               <w:rPr>
                 <w:b/>
@@ -674,7 +615,6 @@
               </w:rPr>
               <w:t>singleVote</w:t>
             </w:r>
-            <w:proofErr w:type="spellEnd"/>
           </w:p>
         </w:tc>
         <w:tc>
@@ -692,13 +632,8 @@
             <w:tcW w:w="2856" w:type="dxa"/>
           </w:tcPr>
           <w:p>
-            <w:proofErr w:type="spellStart"/>
-            <w:r>
-              <w:t>councilVoterNumber</w:t>
-            </w:r>
-            <w:proofErr w:type="spellEnd"/>
-            <w:r>
-              <w:t>[council]</w:t>
+            <w:r>
+              <w:t>councilVoterNumber[council]</w:t>
             </w:r>
           </w:p>
         </w:tc>
@@ -709,11 +644,9 @@
             <w:tcW w:w="2829" w:type="dxa"/>
           </w:tcPr>
           <w:p>
-            <w:proofErr w:type="spellStart"/>
             <w:r>
               <w:t>PLCRVotingCheckpoint.sol</w:t>
             </w:r>
-            <w:proofErr w:type="spellEnd"/>
           </w:p>
         </w:tc>
         <w:tc>
@@ -763,9 +696,355 @@
                 <w:b/>
                 <w:bCs/>
               </w:rPr>
-              <w:t>_</w:t>
-            </w:r>
-            <w:proofErr w:type="spellStart"/>
+              <w:t>_ballotId</w:t>
+            </w:r>
+            <w:r>
+              <w:t xml:space="preserve">, </w:t>
+            </w:r>
+          </w:p>
+          <w:p>
+            <w:r>
+              <w:t xml:space="preserve">bytes32 </w:t>
+            </w:r>
+            <w:r>
+              <w:rPr>
+                <w:b/>
+                <w:bCs/>
+              </w:rPr>
+              <w:t>_secretVote</w:t>
+            </w:r>
+          </w:p>
+        </w:tc>
+        <w:tc>
+          <w:tcPr>
+            <w:tcW w:w="1741" w:type="dxa"/>
+          </w:tcPr>
+          <w:p>
+            <w:r>
+              <w:t>Proposal with the most votes win</w:t>
+            </w:r>
+          </w:p>
+        </w:tc>
+        <w:tc>
+          <w:tcPr>
+            <w:tcW w:w="2856" w:type="dxa"/>
+          </w:tcPr>
+          <w:p>
+            <w:r>
+              <w:t>winningProposal</w:t>
+            </w:r>
+          </w:p>
+        </w:tc>
+      </w:tr>
+      <w:tr>
+        <w:tc>
+          <w:tcPr>
+            <w:tcW w:w="2829" w:type="dxa"/>
+          </w:tcPr>
+          <w:p>
+            <w:r>
+              <w:t>Redenom.sol</w:t>
+            </w:r>
+          </w:p>
+        </w:tc>
+        <w:tc>
+          <w:tcPr>
+            <w:tcW w:w="2128" w:type="dxa"/>
+          </w:tcPr>
+          <w:p>
+            <w:r>
+              <w:t>Used in Redenom DAO to vote for start-up projects to be funded by Redenom.</w:t>
+            </w:r>
+          </w:p>
+          <w:p/>
+          <w:p>
+            <w:r>
+              <w:t>Used to v</w:t>
+            </w:r>
+            <w:r>
+              <w:t>ote for multiple projects</w:t>
+            </w:r>
+          </w:p>
+          <w:p/>
+        </w:tc>
+        <w:tc>
+          <w:tcPr>
+            <w:tcW w:w="1559" w:type="dxa"/>
+          </w:tcPr>
+          <w:p>
+            <w:r>
+              <w:t>onlyAdmin</w:t>
+            </w:r>
+          </w:p>
+        </w:tc>
+        <w:tc>
+          <w:tcPr>
+            <w:tcW w:w="2835" w:type="dxa"/>
+          </w:tcPr>
+          <w:p>
+            <w:r>
+              <w:t xml:space="preserve">uint </w:t>
+            </w:r>
+            <w:r>
+              <w:rPr>
+                <w:b/>
+                <w:bCs/>
+              </w:rPr>
+              <w:t>_id</w:t>
+            </w:r>
+          </w:p>
+        </w:tc>
+        <w:tc>
+          <w:tcPr>
+            <w:tcW w:w="1741" w:type="dxa"/>
+          </w:tcPr>
+          <w:p>
+            <w:r>
+              <w:t>Project with the most votes and is active win</w:t>
+            </w:r>
+          </w:p>
+        </w:tc>
+        <w:tc>
+          <w:tcPr>
+            <w:tcW w:w="2856" w:type="dxa"/>
+          </w:tcPr>
+          <w:p>
+            <w:r>
+              <w:t>_winningProject</w:t>
+            </w:r>
+          </w:p>
+        </w:tc>
+      </w:tr>
+      <w:tr>
+        <w:tc>
+          <w:tcPr>
+            <w:tcW w:w="2829" w:type="dxa"/>
+          </w:tcPr>
+          <w:p>
+            <w:r>
+              <w:t>TACVoting.sol</w:t>
+            </w:r>
+          </w:p>
+        </w:tc>
+        <w:tc>
+          <w:tcPr>
+            <w:tcW w:w="2128" w:type="dxa"/>
+          </w:tcPr>
+          <w:p>
+            <w:r>
+              <w:t xml:space="preserve">Used in </w:t>
+            </w:r>
+            <w:r>
+              <w:t>Taekwondo Cooperative</w:t>
+            </w:r>
+            <w:r>
+              <w:t xml:space="preserve"> </w:t>
+            </w:r>
+            <w:r>
+              <w:t xml:space="preserve">to vote in taekwondo matches. </w:t>
+            </w:r>
+          </w:p>
+          <w:p/>
+          <w:p>
+            <w:r>
+              <w:t>Used to vote for multiple matches</w:t>
+            </w:r>
+          </w:p>
+        </w:tc>
+        <w:tc>
+          <w:tcPr>
+            <w:tcW w:w="1559" w:type="dxa"/>
+          </w:tcPr>
+          <w:p>
+            <w:r>
+              <w:t>-</w:t>
+            </w:r>
+          </w:p>
+        </w:tc>
+        <w:tc>
+          <w:tcPr>
+            <w:tcW w:w="2835" w:type="dxa"/>
+          </w:tcPr>
+          <w:p>
+            <w:r>
+              <w:t xml:space="preserve">uint64 </w:t>
+            </w:r>
+            <w:r>
+              <w:rPr>
+                <w:b/>
+                <w:bCs/>
+              </w:rPr>
+              <w:t>electionId</w:t>
+            </w:r>
+            <w:r>
+              <w:t xml:space="preserve">, </w:t>
+            </w:r>
+          </w:p>
+          <w:p>
+            <w:r>
+              <w:t xml:space="preserve">uint64 </w:t>
+            </w:r>
+            <w:r>
+              <w:rPr>
+                <w:b/>
+                <w:bCs/>
+              </w:rPr>
+              <w:t>matchId</w:t>
+            </w:r>
+          </w:p>
+        </w:tc>
+        <w:tc>
+          <w:tcPr>
+            <w:tcW w:w="1741" w:type="dxa"/>
+          </w:tcPr>
+          <w:p>
+            <w:r>
+              <w:t>Match with the most votes win</w:t>
+            </w:r>
+          </w:p>
+        </w:tc>
+        <w:tc>
+          <w:tcPr>
+            <w:tcW w:w="2856" w:type="dxa"/>
+          </w:tcPr>
+          <w:p>
+            <w:r>
+              <w:t xml:space="preserve">Elections[electionId].winningMatch </w:t>
+            </w:r>
+          </w:p>
+        </w:tc>
+      </w:tr>
+      <w:tr>
+        <w:tc>
+          <w:tcPr>
+            <w:tcW w:w="2829" w:type="dxa"/>
+          </w:tcPr>
+          <w:p>
+            <w:r>
+              <w:t>TomiQuery2.sol</w:t>
+            </w:r>
+          </w:p>
+        </w:tc>
+        <w:tc>
+          <w:tcPr>
+            <w:tcW w:w="2128" w:type="dxa"/>
+          </w:tcPr>
+          <w:p>
+            <w:r>
+              <w:t>Used to vote for 2 proposals</w:t>
+            </w:r>
+          </w:p>
+        </w:tc>
+        <w:tc>
+          <w:tcPr>
+            <w:tcW w:w="1559" w:type="dxa"/>
+          </w:tcPr>
+          <w:p>
+            <w:r>
+              <w:t>Governor</w:t>
+            </w:r>
+          </w:p>
+        </w:tc>
+        <w:tc>
+          <w:tcPr>
+            <w:tcW w:w="2835" w:type="dxa"/>
+          </w:tcPr>
+          <w:p>
+            <w:r>
+              <w:t xml:space="preserve">address </w:t>
+            </w:r>
+            <w:r>
+              <w:rPr>
+                <w:b/>
+                <w:bCs/>
+              </w:rPr>
+              <w:t>user</w:t>
+            </w:r>
+            <w:r>
+              <w:t xml:space="preserve">, </w:t>
+            </w:r>
+          </w:p>
+          <w:p>
+            <w:r>
+              <w:t xml:space="preserve">uint256 </w:t>
+            </w:r>
+            <w:r>
+              <w:rPr>
+                <w:b/>
+                <w:bCs/>
+              </w:rPr>
+              <w:t>proposal</w:t>
+            </w:r>
+          </w:p>
+        </w:tc>
+        <w:tc>
+          <w:tcPr>
+            <w:tcW w:w="1741" w:type="dxa"/>
+          </w:tcPr>
+          <w:p>
+            <w:r>
+              <w:t>Proposal with the most votes win</w:t>
+            </w:r>
+          </w:p>
+        </w:tc>
+        <w:tc>
+          <w:tcPr>
+            <w:tcW w:w="2856" w:type="dxa"/>
+          </w:tcPr>
+          <w:p>
+            <w:r>
+              <w:t>YES/NO</w:t>
+            </w:r>
+          </w:p>
+        </w:tc>
+      </w:tr>
+      <w:tr>
+        <w:tc>
+          <w:tcPr>
+            <w:tcW w:w="2829" w:type="dxa"/>
+          </w:tcPr>
+          <w:p>
+            <w:r>
+              <w:t>WeightedVoteCheckpoint.sol</w:t>
+            </w:r>
+          </w:p>
+        </w:tc>
+        <w:tc>
+          <w:tcPr>
+            <w:tcW w:w="2128" w:type="dxa"/>
+          </w:tcPr>
+          <w:p>
+            <w:r>
+              <w:t>Used in Polymath Network.</w:t>
+            </w:r>
+          </w:p>
+          <w:p/>
+          <w:p/>
+          <w:p>
+            <w:r>
+              <w:t>Used to vote for multiple proposals</w:t>
+            </w:r>
+          </w:p>
+          <w:p/>
+        </w:tc>
+        <w:tc>
+          <w:tcPr>
+            <w:tcW w:w="1559" w:type="dxa"/>
+          </w:tcPr>
+          <w:p>
+            <w:r>
+              <w:t>Admin</w:t>
+            </w:r>
+          </w:p>
+        </w:tc>
+        <w:tc>
+          <w:tcPr>
+            <w:tcW w:w="2835" w:type="dxa"/>
+          </w:tcPr>
+          <w:p>
+            <w:r>
+              <w:t>uint256 _</w:t>
+            </w:r>
             <w:r>
               <w:rPr>
                 <w:b/>
@@ -773,432 +1052,9 @@
               </w:rPr>
               <w:t>ballotId</w:t>
             </w:r>
-            <w:proofErr w:type="spellEnd"/>
-            <w:r>
-              <w:t xml:space="preserve">, </w:t>
-            </w:r>
-          </w:p>
-          <w:p>
-            <w:r>
-              <w:t xml:space="preserve">bytes32 </w:t>
-            </w:r>
-            <w:r>
-              <w:rPr>
-                <w:b/>
-                <w:bCs/>
-              </w:rPr>
-              <w:t>_</w:t>
-            </w:r>
-            <w:proofErr w:type="spellStart"/>
-            <w:r>
-              <w:rPr>
-                <w:b/>
-                <w:bCs/>
-              </w:rPr>
-              <w:t>secretVote</w:t>
-            </w:r>
-            <w:proofErr w:type="spellEnd"/>
-          </w:p>
-        </w:tc>
-        <w:tc>
-          <w:tcPr>
-            <w:tcW w:w="1741" w:type="dxa"/>
-          </w:tcPr>
-          <w:p>
-            <w:r>
-              <w:t>Proposal with the most votes win</w:t>
-            </w:r>
-          </w:p>
-        </w:tc>
-        <w:tc>
-          <w:tcPr>
-            <w:tcW w:w="2856" w:type="dxa"/>
-          </w:tcPr>
-          <w:p>
-            <w:proofErr w:type="spellStart"/>
-            <w:r>
-              <w:t>winningProposal</w:t>
-            </w:r>
-            <w:proofErr w:type="spellEnd"/>
-          </w:p>
-        </w:tc>
-      </w:tr>
-      <w:tr>
-        <w:tc>
-          <w:tcPr>
-            <w:tcW w:w="2829" w:type="dxa"/>
-          </w:tcPr>
-          <w:p>
-            <w:proofErr w:type="spellStart"/>
-            <w:r>
-              <w:t>Redenom.sol</w:t>
-            </w:r>
-            <w:proofErr w:type="spellEnd"/>
-          </w:p>
-        </w:tc>
-        <w:tc>
-          <w:tcPr>
-            <w:tcW w:w="2128" w:type="dxa"/>
-          </w:tcPr>
-          <w:p>
-            <w:r>
-              <w:t xml:space="preserve">Used in </w:t>
-            </w:r>
-            <w:proofErr w:type="spellStart"/>
-            <w:r>
-              <w:t>Redenom</w:t>
-            </w:r>
-            <w:proofErr w:type="spellEnd"/>
-            <w:r>
-              <w:t xml:space="preserve"> DAO to vote for start-up projects to be funded by </w:t>
-            </w:r>
-            <w:proofErr w:type="spellStart"/>
-            <w:r>
-              <w:t>Redenom</w:t>
-            </w:r>
-            <w:proofErr w:type="spellEnd"/>
-            <w:r>
-              <w:t>.</w:t>
-            </w:r>
-          </w:p>
-          <w:p/>
-          <w:p>
-            <w:r>
-              <w:t>Used to v</w:t>
-            </w:r>
-            <w:r>
-              <w:t>ote for multiple projects</w:t>
-            </w:r>
-          </w:p>
-          <w:p/>
-        </w:tc>
-        <w:tc>
-          <w:tcPr>
-            <w:tcW w:w="1559" w:type="dxa"/>
-          </w:tcPr>
-          <w:p>
-            <w:proofErr w:type="spellStart"/>
-            <w:r>
-              <w:t>onlyAdmin</w:t>
-            </w:r>
-            <w:proofErr w:type="spellEnd"/>
-          </w:p>
-        </w:tc>
-        <w:tc>
-          <w:tcPr>
-            <w:tcW w:w="2835" w:type="dxa"/>
-          </w:tcPr>
-          <w:p>
-            <w:proofErr w:type="spellStart"/>
-            <w:r>
-              <w:t>uint</w:t>
-            </w:r>
-            <w:proofErr w:type="spellEnd"/>
-            <w:r>
-              <w:t xml:space="preserve"> </w:t>
-            </w:r>
-            <w:r>
-              <w:rPr>
-                <w:b/>
-                <w:bCs/>
-              </w:rPr>
-              <w:t>_id</w:t>
-            </w:r>
-          </w:p>
-        </w:tc>
-        <w:tc>
-          <w:tcPr>
-            <w:tcW w:w="1741" w:type="dxa"/>
-          </w:tcPr>
-          <w:p>
-            <w:r>
-              <w:t>Project with the most votes and is active win</w:t>
-            </w:r>
-          </w:p>
-        </w:tc>
-        <w:tc>
-          <w:tcPr>
-            <w:tcW w:w="2856" w:type="dxa"/>
-          </w:tcPr>
-          <w:p>
-            <w:r>
-              <w:t>_</w:t>
-            </w:r>
-            <w:proofErr w:type="spellStart"/>
-            <w:r>
-              <w:t>winningProject</w:t>
-            </w:r>
-            <w:proofErr w:type="spellEnd"/>
-          </w:p>
-        </w:tc>
-      </w:tr>
-      <w:tr>
-        <w:tc>
-          <w:tcPr>
-            <w:tcW w:w="2829" w:type="dxa"/>
-          </w:tcPr>
-          <w:p>
-            <w:proofErr w:type="spellStart"/>
-            <w:r>
-              <w:t>TACVoting.sol</w:t>
-            </w:r>
-            <w:proofErr w:type="spellEnd"/>
-          </w:p>
-        </w:tc>
-        <w:tc>
-          <w:tcPr>
-            <w:tcW w:w="2128" w:type="dxa"/>
-          </w:tcPr>
-          <w:p>
-            <w:r>
-              <w:t xml:space="preserve">Used in </w:t>
-            </w:r>
-            <w:r>
-              <w:t>Taekwondo Cooperative</w:t>
-            </w:r>
-            <w:r>
-              <w:t xml:space="preserve"> </w:t>
-            </w:r>
-            <w:r>
-              <w:t xml:space="preserve">to vote in taekwondo matches. </w:t>
-            </w:r>
-          </w:p>
-          <w:p/>
-          <w:p>
-            <w:r>
-              <w:t>Used to vote for multiple matches</w:t>
-            </w:r>
-          </w:p>
-        </w:tc>
-        <w:tc>
-          <w:tcPr>
-            <w:tcW w:w="1559" w:type="dxa"/>
-          </w:tcPr>
-          <w:p>
-            <w:r>
-              <w:t>-</w:t>
-            </w:r>
-          </w:p>
-        </w:tc>
-        <w:tc>
-          <w:tcPr>
-            <w:tcW w:w="2835" w:type="dxa"/>
-          </w:tcPr>
-          <w:p>
-            <w:r>
-              <w:t xml:space="preserve">uint64 </w:t>
-            </w:r>
-            <w:proofErr w:type="spellStart"/>
-            <w:r>
-              <w:rPr>
-                <w:b/>
-                <w:bCs/>
-              </w:rPr>
-              <w:t>electionId</w:t>
-            </w:r>
-            <w:proofErr w:type="spellEnd"/>
-            <w:r>
-              <w:t xml:space="preserve">, </w:t>
-            </w:r>
-          </w:p>
-          <w:p>
-            <w:r>
-              <w:t xml:space="preserve">uint64 </w:t>
-            </w:r>
-            <w:proofErr w:type="spellStart"/>
-            <w:r>
-              <w:rPr>
-                <w:b/>
-                <w:bCs/>
-              </w:rPr>
-              <w:t>matchId</w:t>
-            </w:r>
-            <w:proofErr w:type="spellEnd"/>
-          </w:p>
-        </w:tc>
-        <w:tc>
-          <w:tcPr>
-            <w:tcW w:w="1741" w:type="dxa"/>
-          </w:tcPr>
-          <w:p>
-            <w:r>
-              <w:t>Match with the most votes win</w:t>
-            </w:r>
-          </w:p>
-        </w:tc>
-        <w:tc>
-          <w:tcPr>
-            <w:tcW w:w="2856" w:type="dxa"/>
-          </w:tcPr>
-          <w:p>
-            <w:r>
-              <w:t>Elections[</w:t>
-            </w:r>
-            <w:proofErr w:type="spellStart"/>
-            <w:r>
-              <w:t>electionId</w:t>
-            </w:r>
-            <w:proofErr w:type="spellEnd"/>
-            <w:r>
-              <w:t>].</w:t>
-            </w:r>
-            <w:proofErr w:type="spellStart"/>
-            <w:r>
-              <w:t>winningMatch</w:t>
-            </w:r>
-            <w:proofErr w:type="spellEnd"/>
-            <w:r>
-              <w:t xml:space="preserve"> </w:t>
-            </w:r>
-          </w:p>
-        </w:tc>
-      </w:tr>
-      <w:tr>
-        <w:tc>
-          <w:tcPr>
-            <w:tcW w:w="2829" w:type="dxa"/>
-          </w:tcPr>
-          <w:p>
-            <w:r>
-              <w:t>TomiQuery2.sol</w:t>
-            </w:r>
-          </w:p>
-        </w:tc>
-        <w:tc>
-          <w:tcPr>
-            <w:tcW w:w="2128" w:type="dxa"/>
-          </w:tcPr>
-          <w:p>
-            <w:r>
-              <w:t>Used to vote for 2 proposals</w:t>
-            </w:r>
-          </w:p>
-        </w:tc>
-        <w:tc>
-          <w:tcPr>
-            <w:tcW w:w="1559" w:type="dxa"/>
-          </w:tcPr>
-          <w:p>
-            <w:r>
-              <w:t>Governor</w:t>
-            </w:r>
-          </w:p>
-        </w:tc>
-        <w:tc>
-          <w:tcPr>
-            <w:tcW w:w="2835" w:type="dxa"/>
-          </w:tcPr>
-          <w:p>
-            <w:r>
-              <w:t xml:space="preserve">address </w:t>
-            </w:r>
-            <w:r>
-              <w:rPr>
-                <w:b/>
-                <w:bCs/>
-              </w:rPr>
-              <w:t>user</w:t>
-            </w:r>
-            <w:r>
-              <w:t xml:space="preserve">, </w:t>
-            </w:r>
-          </w:p>
-          <w:p>
-            <w:r>
-              <w:t xml:space="preserve">uint256 </w:t>
-            </w:r>
-            <w:r>
-              <w:rPr>
-                <w:b/>
-                <w:bCs/>
-              </w:rPr>
-              <w:t>proposal</w:t>
-            </w:r>
-          </w:p>
-        </w:tc>
-        <w:tc>
-          <w:tcPr>
-            <w:tcW w:w="1741" w:type="dxa"/>
-          </w:tcPr>
-          <w:p>
-            <w:r>
-              <w:t>Proposal with the most votes win</w:t>
-            </w:r>
-          </w:p>
-        </w:tc>
-        <w:tc>
-          <w:tcPr>
-            <w:tcW w:w="2856" w:type="dxa"/>
-          </w:tcPr>
-          <w:p>
-            <w:r>
-              <w:t>YES/NO</w:t>
-            </w:r>
-          </w:p>
-        </w:tc>
-      </w:tr>
-      <w:tr>
-        <w:tc>
-          <w:tcPr>
-            <w:tcW w:w="2829" w:type="dxa"/>
-          </w:tcPr>
-          <w:p>
-            <w:proofErr w:type="spellStart"/>
-            <w:r>
-              <w:t>WeightedVoteCheckpoint.sol</w:t>
-            </w:r>
-            <w:proofErr w:type="spellEnd"/>
-          </w:p>
-        </w:tc>
-        <w:tc>
-          <w:tcPr>
-            <w:tcW w:w="2128" w:type="dxa"/>
-          </w:tcPr>
-          <w:p>
-            <w:r>
-              <w:t>Used in Polymath Network.</w:t>
-            </w:r>
-          </w:p>
-          <w:p/>
-          <w:p/>
-          <w:p>
-            <w:r>
-              <w:t>Used to vote for multiple proposals</w:t>
-            </w:r>
-          </w:p>
-          <w:p/>
-        </w:tc>
-        <w:tc>
-          <w:tcPr>
-            <w:tcW w:w="1559" w:type="dxa"/>
-          </w:tcPr>
-          <w:p>
-            <w:r>
-              <w:t>Admin</w:t>
-            </w:r>
-          </w:p>
-        </w:tc>
-        <w:tc>
-          <w:tcPr>
-            <w:tcW w:w="2835" w:type="dxa"/>
-          </w:tcPr>
-          <w:p>
-            <w:r>
-              <w:t>uint256 _</w:t>
-            </w:r>
-            <w:proofErr w:type="spellStart"/>
-            <w:r>
-              <w:rPr>
-                <w:b/>
-                <w:bCs/>
-              </w:rPr>
-              <w:t>ballotId</w:t>
-            </w:r>
-            <w:proofErr w:type="spellEnd"/>
             <w:r>
               <w:t>, uint256 _</w:t>
             </w:r>
-            <w:proofErr w:type="spellStart"/>
             <w:r>
               <w:rPr>
                 <w:b/>
@@ -1206,7 +1062,6 @@
               </w:rPr>
               <w:t>proposalId</w:t>
             </w:r>
-            <w:proofErr w:type="spellEnd"/>
           </w:p>
         </w:tc>
         <w:tc>
@@ -1224,11 +1079,9 @@
             <w:tcW w:w="2856" w:type="dxa"/>
           </w:tcPr>
           <w:p>
-            <w:proofErr w:type="spellStart"/>
             <w:r>
               <w:t>winningProposal</w:t>
             </w:r>
-            <w:proofErr w:type="spellEnd"/>
           </w:p>
         </w:tc>
       </w:tr>
@@ -1492,21 +1345,12 @@
           <w:bCs/>
         </w:rPr>
       </w:pPr>
-      <w:proofErr w:type="spellStart"/>
       <w:r>
         <w:rPr>
           <w:b/>
           <w:bCs/>
         </w:rPr>
-        <w:t>Borda</w:t>
-      </w:r>
-      <w:proofErr w:type="spellEnd"/>
-      <w:r>
-        <w:rPr>
-          <w:b/>
-          <w:bCs/>
-        </w:rPr>
-        <w:t xml:space="preserve"> Method</w:t>
+        <w:t>Borda Method</w:t>
       </w:r>
     </w:p>
     <w:p>
@@ -1516,15 +1360,7 @@
     </w:p>
     <w:p>
       <w:r>
-        <w:t xml:space="preserve">Problem with </w:t>
-      </w:r>
-      <w:proofErr w:type="spellStart"/>
-      <w:r>
-        <w:t>Borda</w:t>
-      </w:r>
-      <w:proofErr w:type="spellEnd"/>
-      <w:r>
-        <w:t xml:space="preserve"> Method:</w:t>
+        <w:t>Problem with Borda Method:</w:t>
       </w:r>
     </w:p>
     <w:p>
@@ -1703,13 +1539,8 @@
             <w:tcW w:w="2789" w:type="dxa"/>
           </w:tcPr>
           <w:p>
-            <w:proofErr w:type="spellStart"/>
-            <w:r>
-              <w:t>Borda</w:t>
-            </w:r>
-            <w:proofErr w:type="spellEnd"/>
-            <w:r>
-              <w:t xml:space="preserve"> Method</w:t>
+            <w:r>
+              <w:t>Borda Method</w:t>
             </w:r>
           </w:p>
         </w:tc>
@@ -1827,11 +1658,9 @@
       <w:pPr>
         <w:pStyle w:val="Heading2"/>
       </w:pPr>
-      <w:proofErr w:type="spellStart"/>
       <w:r>
         <w:t>Ballot.sol</w:t>
       </w:r>
-      <w:proofErr w:type="spellEnd"/>
     </w:p>
     <w:p>
       <w:pPr>
@@ -3023,15 +2852,7 @@
     </w:p>
     <w:p>
       <w:r>
-        <w:t xml:space="preserve">Since proposal C wins all pairwise comparisons against other proposals, proposal C is the Condorcet candidate and winner. However according to the plurality method, proposal A is the winner. Hence the </w:t>
-      </w:r>
-      <w:proofErr w:type="spellStart"/>
-      <w:r>
-        <w:t>condorcet</w:t>
-      </w:r>
-      <w:proofErr w:type="spellEnd"/>
-      <w:r>
-        <w:t xml:space="preserve"> criterion is violated.</w:t>
+        <w:t>Since proposal C wins all pairwise comparisons against other proposals, proposal C is the Condorcet candidate and winner. However according to the plurality method, proposal A is the winner. Hence the condorcet criterion is violated.</w:t>
       </w:r>
     </w:p>
     <w:p/>
@@ -3678,12 +3499,10 @@
       <w:pPr>
         <w:pStyle w:val="Heading2"/>
       </w:pPr>
-      <w:proofErr w:type="spellStart"/>
       <w:r>
         <w:lastRenderedPageBreak/>
         <w:t>DemaxBallotFactory.sol</w:t>
       </w:r>
-      <w:proofErr w:type="spellEnd"/>
     </w:p>
     <w:p>
       <w:pPr>
@@ -3833,12 +3652,10 @@
       <w:pPr>
         <w:pStyle w:val="Heading2"/>
       </w:pPr>
-      <w:proofErr w:type="spellStart"/>
       <w:r>
         <w:lastRenderedPageBreak/>
         <w:t>Gatekeeper.sol</w:t>
       </w:r>
-      <w:proofErr w:type="spellEnd"/>
     </w:p>
     <w:p>
       <w:pPr>
@@ -3900,15 +3717,7 @@
         <w:t>violated</w:t>
       </w:r>
       <w:r>
-        <w:t xml:space="preserve">. Explanation same as </w:t>
-      </w:r>
-      <w:proofErr w:type="spellStart"/>
-      <w:r>
-        <w:t>Ballot.sol</w:t>
-      </w:r>
-      <w:proofErr w:type="spellEnd"/>
-      <w:r>
-        <w:t>.</w:t>
+        <w:t>. Explanation same as Ballot.sol.</w:t>
       </w:r>
     </w:p>
     <w:p/>
@@ -3932,15 +3741,7 @@
         <w:t>violated</w:t>
       </w:r>
       <w:r>
-        <w:t xml:space="preserve">. Explanation same as </w:t>
-      </w:r>
-      <w:proofErr w:type="spellStart"/>
-      <w:r>
-        <w:t>Ballot.sol</w:t>
-      </w:r>
-      <w:proofErr w:type="spellEnd"/>
-      <w:r>
-        <w:t>.</w:t>
+        <w:t>. Explanation same as Ballot.sol.</w:t>
       </w:r>
     </w:p>
     <w:p/>
@@ -3949,11 +3750,9 @@
       <w:pPr>
         <w:pStyle w:val="Heading2"/>
       </w:pPr>
-      <w:proofErr w:type="spellStart"/>
       <w:r>
         <w:t>ibaVoter.sol</w:t>
       </w:r>
-      <w:proofErr w:type="spellEnd"/>
     </w:p>
     <w:p>
       <w:pPr>
@@ -4068,15 +3867,7 @@
         <w:t>violated</w:t>
       </w:r>
       <w:r>
-        <w:t xml:space="preserve">. Explanation same as </w:t>
-      </w:r>
-      <w:proofErr w:type="spellStart"/>
-      <w:r>
-        <w:t>Ballot.sol</w:t>
-      </w:r>
-      <w:proofErr w:type="spellEnd"/>
-      <w:r>
-        <w:t>.</w:t>
+        <w:t>. Explanation same as Ballot.sol.</w:t>
       </w:r>
     </w:p>
     <w:p/>
@@ -4100,15 +3891,7 @@
         <w:t>violated</w:t>
       </w:r>
       <w:r>
-        <w:t xml:space="preserve">. Explanation same as </w:t>
-      </w:r>
-      <w:proofErr w:type="spellStart"/>
-      <w:r>
-        <w:t>Ballot.sol</w:t>
-      </w:r>
-      <w:proofErr w:type="spellEnd"/>
-      <w:r>
-        <w:t>.</w:t>
+        <w:t>. Explanation same as Ballot.sol.</w:t>
       </w:r>
     </w:p>
     <w:p/>
@@ -4116,11 +3899,9 @@
       <w:pPr>
         <w:pStyle w:val="Heading2"/>
       </w:pPr>
-      <w:proofErr w:type="spellStart"/>
       <w:r>
         <w:t>PLCRVotingCheckpoint.sol</w:t>
       </w:r>
-      <w:proofErr w:type="spellEnd"/>
     </w:p>
     <w:p>
       <w:pPr>
@@ -4236,15 +4017,7 @@
         <w:t>violated</w:t>
       </w:r>
       <w:r>
-        <w:t xml:space="preserve">. Explanation same as </w:t>
-      </w:r>
-      <w:proofErr w:type="spellStart"/>
-      <w:r>
-        <w:t>Ballot.sol</w:t>
-      </w:r>
-      <w:proofErr w:type="spellEnd"/>
-      <w:r>
-        <w:t>.</w:t>
+        <w:t>. Explanation same as Ballot.sol.</w:t>
       </w:r>
     </w:p>
     <w:p/>
@@ -4268,15 +4041,7 @@
         <w:t>violated</w:t>
       </w:r>
       <w:r>
-        <w:t xml:space="preserve">. Explanation same as </w:t>
-      </w:r>
-      <w:proofErr w:type="spellStart"/>
-      <w:r>
-        <w:t>Ballot.sol</w:t>
-      </w:r>
-      <w:proofErr w:type="spellEnd"/>
-      <w:r>
-        <w:t>.</w:t>
+        <w:t>. Explanation same as Ballot.sol.</w:t>
       </w:r>
     </w:p>
     <w:p/>
@@ -4284,11 +4049,9 @@
       <w:pPr>
         <w:pStyle w:val="Heading2"/>
       </w:pPr>
-      <w:proofErr w:type="spellStart"/>
       <w:r>
         <w:t>Redenom.sol</w:t>
       </w:r>
-      <w:proofErr w:type="spellEnd"/>
     </w:p>
     <w:p>
       <w:pPr>
@@ -4406,15 +4169,7 @@
         <w:t>violated</w:t>
       </w:r>
       <w:r>
-        <w:t xml:space="preserve">. Explanation same as </w:t>
-      </w:r>
-      <w:proofErr w:type="spellStart"/>
-      <w:r>
-        <w:t>Ballot.sol</w:t>
-      </w:r>
-      <w:proofErr w:type="spellEnd"/>
-      <w:r>
-        <w:t>.</w:t>
+        <w:t>. Explanation same as Ballot.sol.</w:t>
       </w:r>
     </w:p>
     <w:p/>
@@ -4439,15 +4194,7 @@
         <w:t>violated</w:t>
       </w:r>
       <w:r>
-        <w:t xml:space="preserve">. Explanation same as </w:t>
-      </w:r>
-      <w:proofErr w:type="spellStart"/>
-      <w:r>
-        <w:t>Ballot.sol</w:t>
-      </w:r>
-      <w:proofErr w:type="spellEnd"/>
-      <w:r>
-        <w:t>.</w:t>
+        <w:t>. Explanation same as Ballot.sol.</w:t>
       </w:r>
     </w:p>
     <w:p/>
@@ -4455,11 +4202,9 @@
       <w:pPr>
         <w:pStyle w:val="Heading2"/>
       </w:pPr>
-      <w:proofErr w:type="spellStart"/>
       <w:r>
         <w:t>TACVoting.sol</w:t>
       </w:r>
-      <w:proofErr w:type="spellEnd"/>
     </w:p>
     <w:p>
       <w:pPr>
@@ -4574,15 +4319,7 @@
         <w:t>violated</w:t>
       </w:r>
       <w:r>
-        <w:t xml:space="preserve">. Explanation same as </w:t>
-      </w:r>
-      <w:proofErr w:type="spellStart"/>
-      <w:r>
-        <w:t>Ballot.sol</w:t>
-      </w:r>
-      <w:proofErr w:type="spellEnd"/>
-      <w:r>
-        <w:t>.</w:t>
+        <w:t>. Explanation same as Ballot.sol.</w:t>
       </w:r>
     </w:p>
     <w:p/>
@@ -4606,15 +4343,7 @@
         <w:t>violated</w:t>
       </w:r>
       <w:r>
-        <w:t xml:space="preserve">. Explanation same as </w:t>
-      </w:r>
-      <w:proofErr w:type="spellStart"/>
-      <w:r>
-        <w:t>Ballot.sol</w:t>
-      </w:r>
-      <w:proofErr w:type="spellEnd"/>
-      <w:r>
-        <w:t>.</w:t>
+        <w:t>. Explanation same as Ballot.sol.</w:t>
       </w:r>
     </w:p>
     <w:p/>
@@ -4771,11 +4500,9 @@
       <w:pPr>
         <w:pStyle w:val="Heading2"/>
       </w:pPr>
-      <w:proofErr w:type="spellStart"/>
       <w:r>
         <w:t>WeightedVoteCheckpoint.sol</w:t>
       </w:r>
-      <w:proofErr w:type="spellEnd"/>
     </w:p>
     <w:p>
       <w:pPr>
@@ -4890,15 +4617,7 @@
         <w:t>violated</w:t>
       </w:r>
       <w:r>
-        <w:t xml:space="preserve">. Explanation same as </w:t>
-      </w:r>
-      <w:proofErr w:type="spellStart"/>
-      <w:r>
-        <w:t>Ballot.sol</w:t>
-      </w:r>
-      <w:proofErr w:type="spellEnd"/>
-      <w:r>
-        <w:t>.</w:t>
+        <w:t>. Explanation same as Ballot.sol.</w:t>
       </w:r>
     </w:p>
     <w:p/>
@@ -4922,15 +4641,7 @@
         <w:t>violated</w:t>
       </w:r>
       <w:r>
-        <w:t xml:space="preserve">. Explanation same as </w:t>
-      </w:r>
-      <w:proofErr w:type="spellStart"/>
-      <w:r>
-        <w:t>Ballot.sol</w:t>
-      </w:r>
-      <w:proofErr w:type="spellEnd"/>
-      <w:r>
-        <w:t>.</w:t>
+        <w:t>. Explanation same as Ballot.sol.</w:t>
       </w:r>
     </w:p>
     <w:p/>
@@ -5007,11 +4718,9 @@
             <w:tcW w:w="2830" w:type="dxa"/>
           </w:tcPr>
           <w:p>
-            <w:proofErr w:type="spellStart"/>
             <w:r>
               <w:t>Ballot.sol</w:t>
             </w:r>
-            <w:proofErr w:type="spellEnd"/>
           </w:p>
         </w:tc>
         <w:tc>
@@ -5061,11 +4770,9 @@
             <w:tcW w:w="2830" w:type="dxa"/>
           </w:tcPr>
           <w:p>
-            <w:proofErr w:type="spellStart"/>
             <w:r>
               <w:t>DemaxBallotFactory.sol</w:t>
             </w:r>
-            <w:proofErr w:type="spellEnd"/>
           </w:p>
         </w:tc>
         <w:tc>
@@ -5115,11 +4822,9 @@
             <w:tcW w:w="2830" w:type="dxa"/>
           </w:tcPr>
           <w:p>
-            <w:proofErr w:type="spellStart"/>
             <w:r>
               <w:t>Gatekeeper.sol</w:t>
             </w:r>
-            <w:proofErr w:type="spellEnd"/>
           </w:p>
         </w:tc>
         <w:tc>
@@ -5169,11 +4874,9 @@
             <w:tcW w:w="2830" w:type="dxa"/>
           </w:tcPr>
           <w:p>
-            <w:proofErr w:type="spellStart"/>
             <w:r>
               <w:t>ibaVoter.sol</w:t>
             </w:r>
-            <w:proofErr w:type="spellEnd"/>
           </w:p>
         </w:tc>
         <w:tc>
@@ -5223,11 +4926,9 @@
             <w:tcW w:w="2830" w:type="dxa"/>
           </w:tcPr>
           <w:p>
-            <w:proofErr w:type="spellStart"/>
             <w:r>
               <w:t>localElection.sol</w:t>
             </w:r>
-            <w:proofErr w:type="spellEnd"/>
           </w:p>
         </w:tc>
         <w:tc>
@@ -5261,11 +4962,9 @@
             <w:tcW w:w="2830" w:type="dxa"/>
           </w:tcPr>
           <w:p>
-            <w:proofErr w:type="spellStart"/>
             <w:r>
               <w:t>PLCRVotingCheckpoint.sol</w:t>
             </w:r>
-            <w:proofErr w:type="spellEnd"/>
           </w:p>
         </w:tc>
         <w:tc>
@@ -5315,11 +5014,9 @@
             <w:tcW w:w="2830" w:type="dxa"/>
           </w:tcPr>
           <w:p>
-            <w:proofErr w:type="spellStart"/>
             <w:r>
               <w:t>Redenom.sol</w:t>
             </w:r>
-            <w:proofErr w:type="spellEnd"/>
           </w:p>
         </w:tc>
         <w:tc>
@@ -5369,11 +5066,9 @@
             <w:tcW w:w="2830" w:type="dxa"/>
           </w:tcPr>
           <w:p>
-            <w:proofErr w:type="spellStart"/>
             <w:r>
               <w:t>TACVoting.sol</w:t>
             </w:r>
-            <w:proofErr w:type="spellEnd"/>
           </w:p>
         </w:tc>
         <w:tc>
@@ -5475,11 +5170,9 @@
             <w:tcW w:w="2830" w:type="dxa"/>
           </w:tcPr>
           <w:p>
-            <w:proofErr w:type="spellStart"/>
             <w:r>
               <w:t>WeightedVoteCheckpoint.sol</w:t>
             </w:r>
-            <w:proofErr w:type="spellEnd"/>
           </w:p>
         </w:tc>
         <w:tc>
@@ -5536,25 +5229,40 @@
     <w:p/>
     <w:p/>
     <w:p>
-      <w:proofErr w:type="spellStart"/>
-      <w:r>
-        <w:t>Ballot.sol</w:t>
-      </w:r>
-      <w:proofErr w:type="spellEnd"/>
-      <w:r>
-        <w:t xml:space="preserve"> Workflow</w:t>
-      </w:r>
-    </w:p>
-    <w:p>
-      <w:pPr>
-        <w:keepNext/>
-      </w:pPr>
-      <w:r>
+      <w:r>
+        <w:t xml:space="preserve">Ballot.sol workflow                                            </w:t>
+      </w:r>
+      <w:r>
+        <w:t>ibaVoter.sol workflow</w:t>
+      </w:r>
+      <w:r>
+        <w:tab/>
+      </w:r>
+      <w:r>
+        <w:tab/>
+      </w:r>
+      <w:r>
+        <w:tab/>
+      </w:r>
+      <w:r>
+        <w:tab/>
+        <w:t>Redenom.sol workflow</w:t>
+      </w:r>
+    </w:p>
+    <w:p/>
+    <w:p>
+      <w:r>
+        <w:rPr>
+          <w:rFonts w:ascii="Arial" w:hAnsi="Arial" w:cs="Arial"/>
+          <w:noProof/>
+          <w:color w:val="000000"/>
+          <w:bdr w:val="none" w:sz="0" w:space="0" w:color="auto" w:frame="1"/>
+        </w:rPr>
         <w:drawing>
-          <wp:inline distT="0" distB="0" distL="0" distR="0" wp14:anchorId="0D5FF983" wp14:editId="2FF22705">
-            <wp:extent cx="2136038" cy="834611"/>
-            <wp:effectExtent l="0" t="0" r="0" b="3810"/>
-            <wp:docPr id="9" name="Picture 9" descr="Text&#10;&#10;Description automatically generated"/>
+          <wp:inline distT="0" distB="0" distL="0" distR="0" wp14:anchorId="444CE5B1" wp14:editId="6D5A732C">
+            <wp:extent cx="1560115" cy="4667415"/>
+            <wp:effectExtent l="0" t="0" r="2540" b="0"/>
+            <wp:docPr id="24" name="Picture 24" descr="Graphical user interface, text, application&#10;&#10;Description automatically generated"/>
             <wp:cNvGraphicFramePr>
               <a:graphicFrameLocks xmlns:a="http://schemas.openxmlformats.org/drawingml/2006/main" noChangeAspect="1"/>
             </wp:cNvGraphicFramePr>
@@ -5562,23 +5270,36 @@
               <a:graphicData uri="http://schemas.openxmlformats.org/drawingml/2006/picture">
                 <pic:pic xmlns:pic="http://schemas.openxmlformats.org/drawingml/2006/picture">
                   <pic:nvPicPr>
-                    <pic:cNvPr id="9" name="Picture 9" descr="Text&#10;&#10;Description automatically generated"/>
-                    <pic:cNvPicPr/>
+                    <pic:cNvPr id="24" name="Picture 24" descr="Graphical user interface, text, application&#10;&#10;Description automatically generated"/>
+                    <pic:cNvPicPr>
+                      <a:picLocks noChangeAspect="1" noChangeArrowheads="1"/>
+                    </pic:cNvPicPr>
                   </pic:nvPicPr>
                   <pic:blipFill>
-                    <a:blip r:embed="rId13"/>
+                    <a:blip r:embed="rId13">
+                      <a:extLst>
+                        <a:ext uri="{28A0092B-C50C-407E-A947-70E740481C1C}">
+                          <a14:useLocalDpi xmlns:a14="http://schemas.microsoft.com/office/drawing/2010/main" val="0"/>
+                        </a:ext>
+                      </a:extLst>
+                    </a:blip>
+                    <a:srcRect/>
                     <a:stretch>
                       <a:fillRect/>
                     </a:stretch>
                   </pic:blipFill>
-                  <pic:spPr>
+                  <pic:spPr bwMode="auto">
                     <a:xfrm>
                       <a:off x="0" y="0"/>
-                      <a:ext cx="2145810" cy="838429"/>
+                      <a:ext cx="1562918" cy="4675801"/>
                     </a:xfrm>
                     <a:prstGeom prst="rect">
                       <a:avLst/>
                     </a:prstGeom>
+                    <a:noFill/>
+                    <a:ln>
+                      <a:noFill/>
+                    </a:ln>
                   </pic:spPr>
                 </pic:pic>
               </a:graphicData>
@@ -5586,63 +5307,27 @@
           </wp:inline>
         </w:drawing>
       </w:r>
-    </w:p>
-    <w:p>
-      <w:pPr>
-        <w:pStyle w:val="Caption"/>
-      </w:pPr>
-      <w:r>
-        <w:t xml:space="preserve">                      Figure </w:t>
-      </w:r>
-      <w:fldSimple w:instr=" SEQ Figure \* ARABIC ">
-        <w:r>
-          <w:rPr>
-            <w:noProof/>
-          </w:rPr>
-          <w:t>1</w:t>
-        </w:r>
-      </w:fldSimple>
-      <w:r>
-        <w:t>: Step 1</w:t>
-      </w:r>
-    </w:p>
-    <w:p>
-      <w:r>
-        <w:t>1. Create</w:t>
-      </w:r>
-      <w:r>
-        <w:t xml:space="preserve"> a list of proposal names </w:t>
-      </w:r>
-      <w:r>
-        <w:t>that is to be included in the ballot. In the figure above, 3 proposal names are created</w:t>
-      </w:r>
-      <w:r>
-        <w:t>:</w:t>
-      </w:r>
-      <w:r>
-        <w:t xml:space="preserve"> “A”, “B”</w:t>
-      </w:r>
-      <w:r>
-        <w:t xml:space="preserve">, </w:t>
-      </w:r>
-      <w:r>
-        <w:t>“C”</w:t>
-      </w:r>
-      <w:r>
-        <w:t>. These proposals will be added into the ballot.</w:t>
-      </w:r>
-    </w:p>
-    <w:p/>
-    <w:p>
-      <w:pPr>
-        <w:keepNext/>
-      </w:pPr>
-      <w:r>
+      <w:r>
+        <w:rPr>
+          <w:rFonts w:ascii="Arial" w:hAnsi="Arial" w:cs="Arial"/>
+          <w:noProof/>
+          <w:color w:val="000000"/>
+          <w:bdr w:val="none" w:sz="0" w:space="0" w:color="auto" w:frame="1"/>
+        </w:rPr>
+        <w:t xml:space="preserve">                      </w:t>
+      </w:r>
+      <w:r>
+        <w:rPr>
+          <w:rFonts w:ascii="Arial" w:hAnsi="Arial" w:cs="Arial"/>
+          <w:noProof/>
+          <w:color w:val="000000"/>
+          <w:bdr w:val="none" w:sz="0" w:space="0" w:color="auto" w:frame="1"/>
+        </w:rPr>
         <w:drawing>
-          <wp:inline distT="0" distB="0" distL="0" distR="0" wp14:anchorId="6213F722" wp14:editId="3D484F79">
-            <wp:extent cx="2479853" cy="222827"/>
-            <wp:effectExtent l="0" t="0" r="0" b="6350"/>
-            <wp:docPr id="10" name="Picture 10"/>
+          <wp:inline distT="0" distB="0" distL="0" distR="0" wp14:anchorId="3D2BA857" wp14:editId="4EE5F4A9">
+            <wp:extent cx="1806971" cy="4016045"/>
+            <wp:effectExtent l="0" t="0" r="3175" b="3810"/>
+            <wp:docPr id="25" name="Picture 25" descr="Graphical user interface, text, application&#10;&#10;Description automatically generated"/>
             <wp:cNvGraphicFramePr>
               <a:graphicFrameLocks xmlns:a="http://schemas.openxmlformats.org/drawingml/2006/main" noChangeAspect="1"/>
             </wp:cNvGraphicFramePr>
@@ -5650,23 +5335,36 @@
               <a:graphicData uri="http://schemas.openxmlformats.org/drawingml/2006/picture">
                 <pic:pic xmlns:pic="http://schemas.openxmlformats.org/drawingml/2006/picture">
                   <pic:nvPicPr>
-                    <pic:cNvPr id="1" name=""/>
-                    <pic:cNvPicPr/>
+                    <pic:cNvPr id="25" name="Picture 25" descr="Graphical user interface, text, application&#10;&#10;Description automatically generated"/>
+                    <pic:cNvPicPr>
+                      <a:picLocks noChangeAspect="1" noChangeArrowheads="1"/>
+                    </pic:cNvPicPr>
                   </pic:nvPicPr>
                   <pic:blipFill>
-                    <a:blip r:embed="rId14"/>
+                    <a:blip r:embed="rId14">
+                      <a:extLst>
+                        <a:ext uri="{28A0092B-C50C-407E-A947-70E740481C1C}">
+                          <a14:useLocalDpi xmlns:a14="http://schemas.microsoft.com/office/drawing/2010/main" val="0"/>
+                        </a:ext>
+                      </a:extLst>
+                    </a:blip>
+                    <a:srcRect/>
                     <a:stretch>
                       <a:fillRect/>
                     </a:stretch>
                   </pic:blipFill>
-                  <pic:spPr>
+                  <pic:spPr bwMode="auto">
                     <a:xfrm>
                       <a:off x="0" y="0"/>
-                      <a:ext cx="2519073" cy="226351"/>
+                      <a:ext cx="1807883" cy="4018072"/>
                     </a:xfrm>
                     <a:prstGeom prst="rect">
                       <a:avLst/>
                     </a:prstGeom>
+                    <a:noFill/>
+                    <a:ln>
+                      <a:noFill/>
+                    </a:ln>
                   </pic:spPr>
                 </pic:pic>
               </a:graphicData>
@@ -5674,43 +5372,35 @@
           </wp:inline>
         </w:drawing>
       </w:r>
-    </w:p>
-    <w:p>
-      <w:pPr>
-        <w:pStyle w:val="Caption"/>
-      </w:pPr>
-      <w:r>
-        <w:t xml:space="preserve">                            Figure </w:t>
-      </w:r>
-      <w:fldSimple w:instr=" SEQ Figure \* ARABIC ">
-        <w:r>
-          <w:rPr>
-            <w:noProof/>
-          </w:rPr>
-          <w:t>2</w:t>
-        </w:r>
-      </w:fldSimple>
-      <w:r>
-        <w:t>: Step 2</w:t>
-      </w:r>
-    </w:p>
-    <w:p>
-      <w:r>
-        <w:t>2. Create a ballot with the proposal names previously created.</w:t>
-      </w:r>
-    </w:p>
-    <w:p/>
-    <w:p>
-      <w:pPr>
-        <w:keepNext/>
-      </w:pPr>
-      <w:r>
-        <w:lastRenderedPageBreak/>
+      <w:r>
+        <w:rPr>
+          <w:rFonts w:ascii="Arial" w:hAnsi="Arial" w:cs="Arial"/>
+          <w:color w:val="000000"/>
+          <w:bdr w:val="none" w:sz="0" w:space="0" w:color="auto" w:frame="1"/>
+        </w:rPr>
+        <w:t xml:space="preserve"> </w:t>
+      </w:r>
+      <w:r>
+        <w:rPr>
+          <w:rFonts w:ascii="Arial" w:hAnsi="Arial" w:cs="Arial"/>
+          <w:noProof/>
+          <w:color w:val="000000"/>
+          <w:bdr w:val="none" w:sz="0" w:space="0" w:color="auto" w:frame="1"/>
+        </w:rPr>
+        <w:t xml:space="preserve">                                  </w:t>
+      </w:r>
+      <w:r>
+        <w:rPr>
+          <w:rFonts w:ascii="Arial" w:hAnsi="Arial" w:cs="Arial"/>
+          <w:noProof/>
+          <w:color w:val="000000"/>
+          <w:bdr w:val="none" w:sz="0" w:space="0" w:color="auto" w:frame="1"/>
+        </w:rPr>
         <w:drawing>
-          <wp:inline distT="0" distB="0" distL="0" distR="0" wp14:anchorId="1114C967" wp14:editId="1D677027">
-            <wp:extent cx="2709742" cy="1967789"/>
+          <wp:inline distT="0" distB="0" distL="0" distR="0" wp14:anchorId="1ED146B7" wp14:editId="00F5B18B">
+            <wp:extent cx="1259144" cy="4039262"/>
             <wp:effectExtent l="0" t="0" r="0" b="0"/>
-            <wp:docPr id="13" name="Picture 13" descr="Text&#10;&#10;Description automatically generated"/>
+            <wp:docPr id="26" name="Picture 26" descr="Graphical user interface, text, application&#10;&#10;Description automatically generated"/>
             <wp:cNvGraphicFramePr>
               <a:graphicFrameLocks xmlns:a="http://schemas.openxmlformats.org/drawingml/2006/main" noChangeAspect="1"/>
             </wp:cNvGraphicFramePr>
@@ -5718,23 +5408,36 @@
               <a:graphicData uri="http://schemas.openxmlformats.org/drawingml/2006/picture">
                 <pic:pic xmlns:pic="http://schemas.openxmlformats.org/drawingml/2006/picture">
                   <pic:nvPicPr>
-                    <pic:cNvPr id="13" name="Picture 13" descr="Text&#10;&#10;Description automatically generated"/>
-                    <pic:cNvPicPr/>
+                    <pic:cNvPr id="26" name="Picture 26" descr="Graphical user interface, text, application&#10;&#10;Description automatically generated"/>
+                    <pic:cNvPicPr>
+                      <a:picLocks noChangeAspect="1" noChangeArrowheads="1"/>
+                    </pic:cNvPicPr>
                   </pic:nvPicPr>
                   <pic:blipFill>
-                    <a:blip r:embed="rId15"/>
+                    <a:blip r:embed="rId15">
+                      <a:extLst>
+                        <a:ext uri="{28A0092B-C50C-407E-A947-70E740481C1C}">
+                          <a14:useLocalDpi xmlns:a14="http://schemas.microsoft.com/office/drawing/2010/main" val="0"/>
+                        </a:ext>
+                      </a:extLst>
+                    </a:blip>
+                    <a:srcRect/>
                     <a:stretch>
                       <a:fillRect/>
                     </a:stretch>
                   </pic:blipFill>
-                  <pic:spPr>
+                  <pic:spPr bwMode="auto">
                     <a:xfrm>
                       <a:off x="0" y="0"/>
-                      <a:ext cx="2716719" cy="1972855"/>
+                      <a:ext cx="1261097" cy="4045527"/>
                     </a:xfrm>
                     <a:prstGeom prst="rect">
                       <a:avLst/>
                     </a:prstGeom>
+                    <a:noFill/>
+                    <a:ln>
+                      <a:noFill/>
+                    </a:ln>
                   </pic:spPr>
                 </pic:pic>
               </a:graphicData>
@@ -5744,50 +5447,58 @@
       </w:r>
     </w:p>
     <w:p>
-      <w:pPr>
-        <w:pStyle w:val="Caption"/>
-        <w:ind w:left="720" w:firstLine="720"/>
-      </w:pPr>
-      <w:r>
-        <w:t xml:space="preserve">Figure </w:t>
-      </w:r>
-      <w:fldSimple w:instr=" SEQ Figure \* ARABIC ">
-        <w:r>
-          <w:rPr>
-            <w:noProof/>
-          </w:rPr>
-          <w:t>3</w:t>
-        </w:r>
-      </w:fldSimple>
-      <w:r>
-        <w:t>: Step 3</w:t>
-      </w:r>
-    </w:p>
-    <w:p>
-      <w:r>
-        <w:t xml:space="preserve">3. Since this smart contract allows batch voting, we can create arrays for the weights, voter names and their respective proposal ID that they wish to vote </w:t>
-      </w:r>
-      <w:r>
-        <w:t xml:space="preserve">  </w:t>
-      </w:r>
-      <w:r>
-        <w:t xml:space="preserve">for. </w:t>
-      </w:r>
-      <w:r>
-        <w:t>In the figure above, both Tom and Harry have a voting weight of 1. Harry intends to vote for the first proposal, “A”, and Tom is voting for the second proposal, “B”. The vote function will use these arrays to apply their individual votes.</w:t>
-      </w:r>
-    </w:p>
-    <w:p/>
-    <w:p>
-      <w:pPr>
-        <w:keepNext/>
-      </w:pPr>
-      <w:r>
+      <w:r>
+        <w:lastRenderedPageBreak/>
+        <w:t>TACVoting.sol workflow</w:t>
+      </w:r>
+      <w:r>
+        <w:tab/>
+      </w:r>
+      <w:r>
+        <w:tab/>
+      </w:r>
+      <w:r>
+        <w:tab/>
+      </w:r>
+      <w:r>
+        <w:tab/>
+      </w:r>
+      <w:r>
+        <w:tab/>
+        <w:t>TomiQuery2.sol workflow</w:t>
+      </w:r>
+      <w:r>
+        <w:tab/>
+      </w:r>
+      <w:r>
+        <w:tab/>
+      </w:r>
+      <w:r>
+        <w:tab/>
+        <w:t>WeightedVoteCheckpoint.sol</w:t>
+      </w:r>
+    </w:p>
+    <w:p>
+      <w:pPr>
+        <w:rPr>
+          <w:rFonts w:ascii="Arial" w:hAnsi="Arial" w:cs="Arial"/>
+          <w:noProof/>
+          <w:color w:val="000000"/>
+          <w:bdr w:val="none" w:sz="0" w:space="0" w:color="auto" w:frame="1"/>
+        </w:rPr>
+      </w:pPr>
+      <w:r>
+        <w:rPr>
+          <w:rFonts w:ascii="Arial" w:hAnsi="Arial" w:cs="Arial"/>
+          <w:noProof/>
+          <w:color w:val="000000"/>
+          <w:bdr w:val="none" w:sz="0" w:space="0" w:color="auto" w:frame="1"/>
+        </w:rPr>
         <w:drawing>
-          <wp:inline distT="0" distB="0" distL="0" distR="0" wp14:anchorId="7FF2C312" wp14:editId="5BBD806F">
-            <wp:extent cx="3196742" cy="245903"/>
-            <wp:effectExtent l="0" t="0" r="3810" b="1905"/>
-            <wp:docPr id="14" name="Picture 14"/>
+          <wp:inline distT="0" distB="0" distL="0" distR="0" wp14:anchorId="3178023C" wp14:editId="0A24CDC8">
+            <wp:extent cx="1868557" cy="4613486"/>
+            <wp:effectExtent l="0" t="0" r="0" b="0"/>
+            <wp:docPr id="28" name="Picture 28" descr="A picture containing diagram&#10;&#10;Description automatically generated"/>
             <wp:cNvGraphicFramePr>
               <a:graphicFrameLocks xmlns:a="http://schemas.openxmlformats.org/drawingml/2006/main" noChangeAspect="1"/>
             </wp:cNvGraphicFramePr>
@@ -5795,23 +5506,36 @@
               <a:graphicData uri="http://schemas.openxmlformats.org/drawingml/2006/picture">
                 <pic:pic xmlns:pic="http://schemas.openxmlformats.org/drawingml/2006/picture">
                   <pic:nvPicPr>
-                    <pic:cNvPr id="1" name=""/>
-                    <pic:cNvPicPr/>
+                    <pic:cNvPr id="28" name="Picture 28" descr="A picture containing diagram&#10;&#10;Description automatically generated"/>
+                    <pic:cNvPicPr>
+                      <a:picLocks noChangeAspect="1" noChangeArrowheads="1"/>
+                    </pic:cNvPicPr>
                   </pic:nvPicPr>
                   <pic:blipFill>
-                    <a:blip r:embed="rId16"/>
+                    <a:blip r:embed="rId16">
+                      <a:extLst>
+                        <a:ext uri="{28A0092B-C50C-407E-A947-70E740481C1C}">
+                          <a14:useLocalDpi xmlns:a14="http://schemas.microsoft.com/office/drawing/2010/main" val="0"/>
+                        </a:ext>
+                      </a:extLst>
+                    </a:blip>
+                    <a:srcRect/>
                     <a:stretch>
                       <a:fillRect/>
                     </a:stretch>
                   </pic:blipFill>
-                  <pic:spPr>
+                  <pic:spPr bwMode="auto">
                     <a:xfrm>
                       <a:off x="0" y="0"/>
-                      <a:ext cx="3222681" cy="247898"/>
+                      <a:ext cx="1872272" cy="4622658"/>
                     </a:xfrm>
                     <a:prstGeom prst="rect">
                       <a:avLst/>
                     </a:prstGeom>
+                    <a:noFill/>
+                    <a:ln>
+                      <a:noFill/>
+                    </a:ln>
                   </pic:spPr>
                 </pic:pic>
               </a:graphicData>
@@ -5819,47 +5543,35 @@
           </wp:inline>
         </w:drawing>
       </w:r>
-    </w:p>
-    <w:p>
-      <w:pPr>
-        <w:pStyle w:val="Caption"/>
-        <w:ind w:left="720" w:firstLine="720"/>
-      </w:pPr>
-      <w:r>
-        <w:t xml:space="preserve">         Figure </w:t>
-      </w:r>
-      <w:fldSimple w:instr=" SEQ Figure \* ARABIC ">
-        <w:r>
-          <w:rPr>
-            <w:noProof/>
-          </w:rPr>
-          <w:t>4</w:t>
-        </w:r>
-      </w:fldSimple>
-      <w:r>
-        <w:t>: Step 4</w:t>
-      </w:r>
-    </w:p>
-    <w:p>
-      <w:r>
-        <w:t xml:space="preserve">4. Once the ballot is over, the winner will be </w:t>
-      </w:r>
-      <w:r>
-        <w:t>computed.</w:t>
-      </w:r>
-    </w:p>
-    <w:p/>
-    <w:p>
-      <w:pPr>
-        <w:keepNext/>
-      </w:pPr>
-      <w:r>
-        <w:lastRenderedPageBreak/>
+      <w:r>
+        <w:rPr>
+          <w:rFonts w:ascii="Arial" w:hAnsi="Arial" w:cs="Arial"/>
+          <w:color w:val="000000"/>
+          <w:bdr w:val="none" w:sz="0" w:space="0" w:color="auto" w:frame="1"/>
+        </w:rPr>
+        <w:t xml:space="preserve"> </w:t>
+      </w:r>
+      <w:r>
+        <w:rPr>
+          <w:rFonts w:ascii="Arial" w:hAnsi="Arial" w:cs="Arial"/>
+          <w:noProof/>
+          <w:color w:val="000000"/>
+          <w:bdr w:val="none" w:sz="0" w:space="0" w:color="auto" w:frame="1"/>
+        </w:rPr>
+        <w:t xml:space="preserve">         </w:t>
+      </w:r>
+      <w:r>
+        <w:rPr>
+          <w:rFonts w:ascii="Arial" w:hAnsi="Arial" w:cs="Arial"/>
+          <w:noProof/>
+          <w:color w:val="000000"/>
+          <w:bdr w:val="none" w:sz="0" w:space="0" w:color="auto" w:frame="1"/>
+        </w:rPr>
         <w:drawing>
-          <wp:inline distT="0" distB="0" distL="0" distR="0" wp14:anchorId="7CB6330F" wp14:editId="477BED05">
-            <wp:extent cx="2942460" cy="1133856"/>
-            <wp:effectExtent l="0" t="0" r="0" b="9525"/>
-            <wp:docPr id="15" name="Picture 15" descr="Text&#10;&#10;Description automatically generated"/>
+          <wp:inline distT="0" distB="0" distL="0" distR="0" wp14:anchorId="2B11F5D6" wp14:editId="333B770F">
+            <wp:extent cx="2521310" cy="3935895"/>
+            <wp:effectExtent l="0" t="0" r="0" b="7620"/>
+            <wp:docPr id="29" name="Picture 29" descr="A screenshot of a computer&#10;&#10;Description automatically generated with low confidence"/>
             <wp:cNvGraphicFramePr>
               <a:graphicFrameLocks xmlns:a="http://schemas.openxmlformats.org/drawingml/2006/main" noChangeAspect="1"/>
             </wp:cNvGraphicFramePr>
@@ -5867,23 +5579,36 @@
               <a:graphicData uri="http://schemas.openxmlformats.org/drawingml/2006/picture">
                 <pic:pic xmlns:pic="http://schemas.openxmlformats.org/drawingml/2006/picture">
                   <pic:nvPicPr>
-                    <pic:cNvPr id="15" name="Picture 15" descr="Text&#10;&#10;Description automatically generated"/>
-                    <pic:cNvPicPr/>
+                    <pic:cNvPr id="29" name="Picture 29" descr="A screenshot of a computer&#10;&#10;Description automatically generated with low confidence"/>
+                    <pic:cNvPicPr>
+                      <a:picLocks noChangeAspect="1" noChangeArrowheads="1"/>
+                    </pic:cNvPicPr>
                   </pic:nvPicPr>
                   <pic:blipFill>
-                    <a:blip r:embed="rId17"/>
+                    <a:blip r:embed="rId17">
+                      <a:extLst>
+                        <a:ext uri="{28A0092B-C50C-407E-A947-70E740481C1C}">
+                          <a14:useLocalDpi xmlns:a14="http://schemas.microsoft.com/office/drawing/2010/main" val="0"/>
+                        </a:ext>
+                      </a:extLst>
+                    </a:blip>
+                    <a:srcRect/>
                     <a:stretch>
                       <a:fillRect/>
                     </a:stretch>
                   </pic:blipFill>
-                  <pic:spPr>
+                  <pic:spPr bwMode="auto">
                     <a:xfrm>
                       <a:off x="0" y="0"/>
-                      <a:ext cx="2950993" cy="1137144"/>
+                      <a:ext cx="2528265" cy="3946752"/>
                     </a:xfrm>
                     <a:prstGeom prst="rect">
                       <a:avLst/>
                     </a:prstGeom>
+                    <a:noFill/>
+                    <a:ln>
+                      <a:noFill/>
+                    </a:ln>
                   </pic:spPr>
                 </pic:pic>
               </a:graphicData>
@@ -5891,46 +5616,447 @@
           </wp:inline>
         </w:drawing>
       </w:r>
-    </w:p>
-    <w:p>
-      <w:pPr>
-        <w:pStyle w:val="Caption"/>
-        <w:ind w:left="720" w:firstLine="720"/>
-      </w:pPr>
-      <w:r>
-        <w:t xml:space="preserve">Figure </w:t>
-      </w:r>
-      <w:fldSimple w:instr=" SEQ Figure \* ARABIC ">
-        <w:r>
-          <w:rPr>
-            <w:noProof/>
-          </w:rPr>
-          <w:t>5</w:t>
-        </w:r>
-      </w:fldSimple>
-      <w:r>
-        <w:t>: Step 5</w:t>
-      </w:r>
-    </w:p>
-    <w:p>
-      <w:r>
-        <w:t xml:space="preserve">5. </w:t>
-      </w:r>
-      <w:r>
-        <w:t>To</w:t>
-      </w:r>
-      <w:r>
-        <w:t xml:space="preserve"> reset and start a new ballot, create a list of new proposal </w:t>
-      </w:r>
-      <w:r>
-        <w:t>names,</w:t>
-      </w:r>
-      <w:r>
-        <w:t xml:space="preserve"> and reset the ballot using these new names.</w:t>
-      </w:r>
-    </w:p>
-    <w:p/>
-    <w:p/>
+      <w:r>
+        <w:rPr>
+          <w:rFonts w:ascii="Arial" w:hAnsi="Arial" w:cs="Arial"/>
+          <w:color w:val="000000"/>
+          <w:bdr w:val="none" w:sz="0" w:space="0" w:color="auto" w:frame="1"/>
+        </w:rPr>
+        <w:t xml:space="preserve"> </w:t>
+      </w:r>
+      <w:r>
+        <w:rPr>
+          <w:rFonts w:ascii="Arial" w:hAnsi="Arial" w:cs="Arial"/>
+          <w:noProof/>
+          <w:color w:val="000000"/>
+          <w:bdr w:val="none" w:sz="0" w:space="0" w:color="auto" w:frame="1"/>
+        </w:rPr>
+        <w:t xml:space="preserve">                            </w:t>
+      </w:r>
+      <w:r>
+        <w:rPr>
+          <w:rFonts w:ascii="Arial" w:hAnsi="Arial" w:cs="Arial"/>
+          <w:noProof/>
+          <w:color w:val="000000"/>
+          <w:bdr w:val="none" w:sz="0" w:space="0" w:color="auto" w:frame="1"/>
+        </w:rPr>
+        <w:drawing>
+          <wp:inline distT="0" distB="0" distL="0" distR="0" wp14:anchorId="22923251" wp14:editId="1F864B52">
+            <wp:extent cx="1677670" cy="4102735"/>
+            <wp:effectExtent l="0" t="0" r="0" b="8890"/>
+            <wp:docPr id="30" name="Picture 30" descr="Shape&#10;&#10;Description automatically generated with medium confidence"/>
+            <wp:cNvGraphicFramePr>
+              <a:graphicFrameLocks xmlns:a="http://schemas.openxmlformats.org/drawingml/2006/main" noChangeAspect="1"/>
+            </wp:cNvGraphicFramePr>
+            <a:graphic xmlns:a="http://schemas.openxmlformats.org/drawingml/2006/main">
+              <a:graphicData uri="http://schemas.openxmlformats.org/drawingml/2006/picture">
+                <pic:pic xmlns:pic="http://schemas.openxmlformats.org/drawingml/2006/picture">
+                  <pic:nvPicPr>
+                    <pic:cNvPr id="30" name="Picture 30" descr="Shape&#10;&#10;Description automatically generated with medium confidence"/>
+                    <pic:cNvPicPr>
+                      <a:picLocks noChangeAspect="1" noChangeArrowheads="1"/>
+                    </pic:cNvPicPr>
+                  </pic:nvPicPr>
+                  <pic:blipFill>
+                    <a:blip r:embed="rId18">
+                      <a:extLst>
+                        <a:ext uri="{28A0092B-C50C-407E-A947-70E740481C1C}">
+                          <a14:useLocalDpi xmlns:a14="http://schemas.microsoft.com/office/drawing/2010/main" val="0"/>
+                        </a:ext>
+                      </a:extLst>
+                    </a:blip>
+                    <a:srcRect/>
+                    <a:stretch>
+                      <a:fillRect/>
+                    </a:stretch>
+                  </pic:blipFill>
+                  <pic:spPr bwMode="auto">
+                    <a:xfrm>
+                      <a:off x="0" y="0"/>
+                      <a:ext cx="1677670" cy="4102735"/>
+                    </a:xfrm>
+                    <a:prstGeom prst="rect">
+                      <a:avLst/>
+                    </a:prstGeom>
+                    <a:noFill/>
+                    <a:ln>
+                      <a:noFill/>
+                    </a:ln>
+                  </pic:spPr>
+                </pic:pic>
+              </a:graphicData>
+            </a:graphic>
+          </wp:inline>
+        </w:drawing>
+      </w:r>
+    </w:p>
+    <w:p>
+      <w:pPr>
+        <w:rPr>
+          <w:rFonts w:ascii="Arial" w:hAnsi="Arial" w:cs="Arial"/>
+          <w:noProof/>
+          <w:color w:val="000000"/>
+          <w:bdr w:val="none" w:sz="0" w:space="0" w:color="auto" w:frame="1"/>
+        </w:rPr>
+      </w:pPr>
+    </w:p>
+    <w:p>
+      <w:pPr>
+        <w:rPr>
+          <w:rFonts w:ascii="Arial" w:hAnsi="Arial" w:cs="Arial"/>
+          <w:noProof/>
+          <w:color w:val="000000"/>
+          <w:bdr w:val="none" w:sz="0" w:space="0" w:color="auto" w:frame="1"/>
+        </w:rPr>
+      </w:pPr>
+    </w:p>
+    <w:p>
+      <w:pPr>
+        <w:rPr>
+          <w:rFonts w:ascii="Arial" w:hAnsi="Arial" w:cs="Arial"/>
+          <w:noProof/>
+          <w:color w:val="000000"/>
+          <w:bdr w:val="none" w:sz="0" w:space="0" w:color="auto" w:frame="1"/>
+        </w:rPr>
+      </w:pPr>
+    </w:p>
+    <w:p>
+      <w:pPr>
+        <w:rPr>
+          <w:rFonts w:ascii="Arial" w:hAnsi="Arial" w:cs="Arial"/>
+          <w:noProof/>
+          <w:color w:val="000000"/>
+          <w:bdr w:val="none" w:sz="0" w:space="0" w:color="auto" w:frame="1"/>
+        </w:rPr>
+      </w:pPr>
+      <w:r>
+        <w:rPr>
+          <w:rFonts w:ascii="Arial" w:hAnsi="Arial" w:cs="Arial"/>
+          <w:noProof/>
+          <w:color w:val="000000"/>
+          <w:bdr w:val="none" w:sz="0" w:space="0" w:color="auto" w:frame="1"/>
+        </w:rPr>
+        <w:lastRenderedPageBreak/>
+        <w:t>localElection.sol workflow</w:t>
+      </w:r>
+      <w:r>
+        <w:rPr>
+          <w:rFonts w:ascii="Arial" w:hAnsi="Arial" w:cs="Arial"/>
+          <w:noProof/>
+          <w:color w:val="000000"/>
+          <w:bdr w:val="none" w:sz="0" w:space="0" w:color="auto" w:frame="1"/>
+        </w:rPr>
+        <w:tab/>
+      </w:r>
+      <w:r>
+        <w:rPr>
+          <w:rFonts w:ascii="Arial" w:hAnsi="Arial" w:cs="Arial"/>
+          <w:noProof/>
+          <w:color w:val="000000"/>
+          <w:bdr w:val="none" w:sz="0" w:space="0" w:color="auto" w:frame="1"/>
+        </w:rPr>
+        <w:tab/>
+      </w:r>
+      <w:r>
+        <w:rPr>
+          <w:rFonts w:ascii="Arial" w:hAnsi="Arial" w:cs="Arial"/>
+          <w:noProof/>
+          <w:color w:val="000000"/>
+          <w:bdr w:val="none" w:sz="0" w:space="0" w:color="auto" w:frame="1"/>
+        </w:rPr>
+        <w:tab/>
+        <w:t xml:space="preserve">PLCRVotingCheckpoint.sol workflow           </w:t>
+      </w:r>
+      <w:r>
+        <w:rPr>
+          <w:rFonts w:ascii="Arial" w:hAnsi="Arial" w:cs="Arial"/>
+          <w:noProof/>
+          <w:color w:val="000000"/>
+          <w:bdr w:val="none" w:sz="0" w:space="0" w:color="auto" w:frame="1"/>
+        </w:rPr>
+        <w:tab/>
+      </w:r>
+      <w:r>
+        <w:rPr>
+          <w:rFonts w:ascii="Arial" w:hAnsi="Arial" w:cs="Arial"/>
+          <w:noProof/>
+          <w:color w:val="000000"/>
+          <w:bdr w:val="none" w:sz="0" w:space="0" w:color="auto" w:frame="1"/>
+        </w:rPr>
+        <w:tab/>
+        <w:t>DemaxBallotFactory.sol workflow</w:t>
+      </w:r>
+    </w:p>
+    <w:p>
+      <w:r>
+        <w:rPr>
+          <w:rFonts w:ascii="Arial" w:hAnsi="Arial" w:cs="Arial"/>
+          <w:noProof/>
+          <w:color w:val="000000"/>
+          <w:bdr w:val="none" w:sz="0" w:space="0" w:color="auto" w:frame="1"/>
+        </w:rPr>
+        <w:drawing>
+          <wp:inline distT="0" distB="0" distL="0" distR="0" wp14:anchorId="2CB02D04" wp14:editId="586D3E09">
+            <wp:extent cx="1478943" cy="5192120"/>
+            <wp:effectExtent l="0" t="0" r="0" b="8890"/>
+            <wp:docPr id="31" name="Picture 31" descr="Shape&#10;&#10;Description automatically generated"/>
+            <wp:cNvGraphicFramePr>
+              <a:graphicFrameLocks xmlns:a="http://schemas.openxmlformats.org/drawingml/2006/main" noChangeAspect="1"/>
+            </wp:cNvGraphicFramePr>
+            <a:graphic xmlns:a="http://schemas.openxmlformats.org/drawingml/2006/main">
+              <a:graphicData uri="http://schemas.openxmlformats.org/drawingml/2006/picture">
+                <pic:pic xmlns:pic="http://schemas.openxmlformats.org/drawingml/2006/picture">
+                  <pic:nvPicPr>
+                    <pic:cNvPr id="31" name="Picture 31" descr="Shape&#10;&#10;Description automatically generated"/>
+                    <pic:cNvPicPr>
+                      <a:picLocks noChangeAspect="1" noChangeArrowheads="1"/>
+                    </pic:cNvPicPr>
+                  </pic:nvPicPr>
+                  <pic:blipFill>
+                    <a:blip r:embed="rId19">
+                      <a:extLst>
+                        <a:ext uri="{28A0092B-C50C-407E-A947-70E740481C1C}">
+                          <a14:useLocalDpi xmlns:a14="http://schemas.microsoft.com/office/drawing/2010/main" val="0"/>
+                        </a:ext>
+                      </a:extLst>
+                    </a:blip>
+                    <a:srcRect/>
+                    <a:stretch>
+                      <a:fillRect/>
+                    </a:stretch>
+                  </pic:blipFill>
+                  <pic:spPr bwMode="auto">
+                    <a:xfrm>
+                      <a:off x="0" y="0"/>
+                      <a:ext cx="1485793" cy="5216168"/>
+                    </a:xfrm>
+                    <a:prstGeom prst="rect">
+                      <a:avLst/>
+                    </a:prstGeom>
+                    <a:noFill/>
+                    <a:ln>
+                      <a:noFill/>
+                    </a:ln>
+                  </pic:spPr>
+                </pic:pic>
+              </a:graphicData>
+            </a:graphic>
+          </wp:inline>
+        </w:drawing>
+      </w:r>
+      <w:r>
+        <w:rPr>
+          <w:rFonts w:ascii="Arial" w:hAnsi="Arial" w:cs="Arial"/>
+          <w:color w:val="000000"/>
+          <w:bdr w:val="none" w:sz="0" w:space="0" w:color="auto" w:frame="1"/>
+        </w:rPr>
+        <w:t xml:space="preserve"> </w:t>
+      </w:r>
+      <w:r>
+        <w:rPr>
+          <w:rFonts w:ascii="Arial" w:hAnsi="Arial" w:cs="Arial"/>
+          <w:noProof/>
+          <w:color w:val="000000"/>
+          <w:bdr w:val="none" w:sz="0" w:space="0" w:color="auto" w:frame="1"/>
+        </w:rPr>
+        <w:t xml:space="preserve">                            </w:t>
+      </w:r>
+      <w:r>
+        <w:rPr>
+          <w:rFonts w:ascii="Arial" w:hAnsi="Arial" w:cs="Arial"/>
+          <w:noProof/>
+          <w:color w:val="000000"/>
+          <w:bdr w:val="none" w:sz="0" w:space="0" w:color="auto" w:frame="1"/>
+        </w:rPr>
+        <w:drawing>
+          <wp:inline distT="0" distB="0" distL="0" distR="0" wp14:anchorId="00F97F40" wp14:editId="7BCDBFC0">
+            <wp:extent cx="1677670" cy="4102735"/>
+            <wp:effectExtent l="0" t="0" r="0" b="0"/>
+            <wp:docPr id="32" name="Picture 32" descr="Shape&#10;&#10;Description automatically generated with medium confidence"/>
+            <wp:cNvGraphicFramePr>
+              <a:graphicFrameLocks xmlns:a="http://schemas.openxmlformats.org/drawingml/2006/main" noChangeAspect="1"/>
+            </wp:cNvGraphicFramePr>
+            <a:graphic xmlns:a="http://schemas.openxmlformats.org/drawingml/2006/main">
+              <a:graphicData uri="http://schemas.openxmlformats.org/drawingml/2006/picture">
+                <pic:pic xmlns:pic="http://schemas.openxmlformats.org/drawingml/2006/picture">
+                  <pic:nvPicPr>
+                    <pic:cNvPr id="32" name="Picture 32" descr="Shape&#10;&#10;Description automatically generated with medium confidence"/>
+                    <pic:cNvPicPr>
+                      <a:picLocks noChangeAspect="1" noChangeArrowheads="1"/>
+                    </pic:cNvPicPr>
+                  </pic:nvPicPr>
+                  <pic:blipFill>
+                    <a:blip r:embed="rId18">
+                      <a:extLst>
+                        <a:ext uri="{28A0092B-C50C-407E-A947-70E740481C1C}">
+                          <a14:useLocalDpi xmlns:a14="http://schemas.microsoft.com/office/drawing/2010/main" val="0"/>
+                        </a:ext>
+                      </a:extLst>
+                    </a:blip>
+                    <a:srcRect/>
+                    <a:stretch>
+                      <a:fillRect/>
+                    </a:stretch>
+                  </pic:blipFill>
+                  <pic:spPr bwMode="auto">
+                    <a:xfrm>
+                      <a:off x="0" y="0"/>
+                      <a:ext cx="1677670" cy="4102735"/>
+                    </a:xfrm>
+                    <a:prstGeom prst="rect">
+                      <a:avLst/>
+                    </a:prstGeom>
+                    <a:noFill/>
+                    <a:ln>
+                      <a:noFill/>
+                    </a:ln>
+                  </pic:spPr>
+                </pic:pic>
+              </a:graphicData>
+            </a:graphic>
+          </wp:inline>
+        </w:drawing>
+      </w:r>
+      <w:r>
+        <w:rPr>
+          <w:rFonts w:ascii="Arial" w:hAnsi="Arial" w:cs="Arial"/>
+          <w:color w:val="000000"/>
+          <w:bdr w:val="none" w:sz="0" w:space="0" w:color="auto" w:frame="1"/>
+        </w:rPr>
+        <w:t xml:space="preserve"> </w:t>
+      </w:r>
+      <w:r>
+        <w:rPr>
+          <w:rFonts w:ascii="Arial" w:hAnsi="Arial" w:cs="Arial"/>
+          <w:noProof/>
+          <w:color w:val="000000"/>
+          <w:bdr w:val="none" w:sz="0" w:space="0" w:color="auto" w:frame="1"/>
+        </w:rPr>
+        <w:t xml:space="preserve">                        </w:t>
+      </w:r>
+      <w:r>
+        <w:rPr>
+          <w:rFonts w:ascii="Arial" w:hAnsi="Arial" w:cs="Arial"/>
+          <w:noProof/>
+          <w:color w:val="000000"/>
+          <w:bdr w:val="none" w:sz="0" w:space="0" w:color="auto" w:frame="1"/>
+        </w:rPr>
+        <w:drawing>
+          <wp:inline distT="0" distB="0" distL="0" distR="0" wp14:anchorId="4F8242C1" wp14:editId="6F15FD12">
+            <wp:extent cx="2791269" cy="4357315"/>
+            <wp:effectExtent l="0" t="0" r="0" b="5715"/>
+            <wp:docPr id="33" name="Picture 33" descr="A screenshot of a computer&#10;&#10;Description automatically generated with low confidence"/>
+            <wp:cNvGraphicFramePr>
+              <a:graphicFrameLocks xmlns:a="http://schemas.openxmlformats.org/drawingml/2006/main" noChangeAspect="1"/>
+            </wp:cNvGraphicFramePr>
+            <a:graphic xmlns:a="http://schemas.openxmlformats.org/drawingml/2006/main">
+              <a:graphicData uri="http://schemas.openxmlformats.org/drawingml/2006/picture">
+                <pic:pic xmlns:pic="http://schemas.openxmlformats.org/drawingml/2006/picture">
+                  <pic:nvPicPr>
+                    <pic:cNvPr id="33" name="Picture 33" descr="A screenshot of a computer&#10;&#10;Description automatically generated with low confidence"/>
+                    <pic:cNvPicPr>
+                      <a:picLocks noChangeAspect="1" noChangeArrowheads="1"/>
+                    </pic:cNvPicPr>
+                  </pic:nvPicPr>
+                  <pic:blipFill>
+                    <a:blip r:embed="rId20">
+                      <a:extLst>
+                        <a:ext uri="{28A0092B-C50C-407E-A947-70E740481C1C}">
+                          <a14:useLocalDpi xmlns:a14="http://schemas.microsoft.com/office/drawing/2010/main" val="0"/>
+                        </a:ext>
+                      </a:extLst>
+                    </a:blip>
+                    <a:srcRect/>
+                    <a:stretch>
+                      <a:fillRect/>
+                    </a:stretch>
+                  </pic:blipFill>
+                  <pic:spPr bwMode="auto">
+                    <a:xfrm>
+                      <a:off x="0" y="0"/>
+                      <a:ext cx="2794143" cy="4361802"/>
+                    </a:xfrm>
+                    <a:prstGeom prst="rect">
+                      <a:avLst/>
+                    </a:prstGeom>
+                    <a:noFill/>
+                    <a:ln>
+                      <a:noFill/>
+                    </a:ln>
+                  </pic:spPr>
+                </pic:pic>
+              </a:graphicData>
+            </a:graphic>
+          </wp:inline>
+        </w:drawing>
+      </w:r>
+    </w:p>
+    <w:p>
+      <w:r>
+        <w:lastRenderedPageBreak/>
+        <w:t>Gatekeeper.sol workflow</w:t>
+      </w:r>
+    </w:p>
+    <w:p>
+      <w:r>
+        <w:rPr>
+          <w:rFonts w:ascii="Arial" w:hAnsi="Arial" w:cs="Arial"/>
+          <w:noProof/>
+          <w:color w:val="000000"/>
+          <w:sz w:val="40"/>
+          <w:szCs w:val="40"/>
+          <w:bdr w:val="none" w:sz="0" w:space="0" w:color="auto" w:frame="1"/>
+        </w:rPr>
+        <w:drawing>
+          <wp:inline distT="0" distB="0" distL="0" distR="0" wp14:anchorId="1CFB6C50" wp14:editId="712E5529">
+            <wp:extent cx="3593990" cy="4761390"/>
+            <wp:effectExtent l="0" t="0" r="6985" b="1270"/>
+            <wp:docPr id="34" name="Picture 34" descr="Diagram&#10;&#10;Description automatically generated"/>
+            <wp:cNvGraphicFramePr>
+              <a:graphicFrameLocks xmlns:a="http://schemas.openxmlformats.org/drawingml/2006/main" noChangeAspect="1"/>
+            </wp:cNvGraphicFramePr>
+            <a:graphic xmlns:a="http://schemas.openxmlformats.org/drawingml/2006/main">
+              <a:graphicData uri="http://schemas.openxmlformats.org/drawingml/2006/picture">
+                <pic:pic xmlns:pic="http://schemas.openxmlformats.org/drawingml/2006/picture">
+                  <pic:nvPicPr>
+                    <pic:cNvPr id="34" name="Picture 34" descr="Diagram&#10;&#10;Description automatically generated"/>
+                    <pic:cNvPicPr>
+                      <a:picLocks noChangeAspect="1" noChangeArrowheads="1"/>
+                    </pic:cNvPicPr>
+                  </pic:nvPicPr>
+                  <pic:blipFill>
+                    <a:blip r:embed="rId21">
+                      <a:extLst>
+                        <a:ext uri="{28A0092B-C50C-407E-A947-70E740481C1C}">
+                          <a14:useLocalDpi xmlns:a14="http://schemas.microsoft.com/office/drawing/2010/main" val="0"/>
+                        </a:ext>
+                      </a:extLst>
+                    </a:blip>
+                    <a:srcRect/>
+                    <a:stretch>
+                      <a:fillRect/>
+                    </a:stretch>
+                  </pic:blipFill>
+                  <pic:spPr bwMode="auto">
+                    <a:xfrm>
+                      <a:off x="0" y="0"/>
+                      <a:ext cx="3600190" cy="4769604"/>
+                    </a:xfrm>
+                    <a:prstGeom prst="rect">
+                      <a:avLst/>
+                    </a:prstGeom>
+                    <a:noFill/>
+                    <a:ln>
+                      <a:noFill/>
+                    </a:ln>
+                  </pic:spPr>
+                </pic:pic>
+              </a:graphicData>
+            </a:graphic>
+          </wp:inline>
+        </w:drawing>
+      </w:r>
+    </w:p>
     <w:sectPr>
       <w:pgSz w:w="16838" w:h="11906" w:orient="landscape"/>
       <w:pgMar w:top="1440" w:right="1440" w:bottom="1440" w:left="1440" w:header="708" w:footer="708" w:gutter="0"/>

</xml_diff>